<commit_message>
New translations GET SMARTCASH.docx (Greek)
</commit_message>
<xml_diff>
--- a/done/Greek/GET SMARTCASH.docx
+++ b/done/Greek/GET SMARTCASH.docx
@@ -29,7 +29,7 @@
           <w:sz w:val="28"/>
           <w:szCs w:val="28"/>
         </w:rPr>
-        <w:t xml:space="preserve">WHERE TO GET SMARTCASH?</w:t>
+        <w:t xml:space="preserve">Που Μπορείτε να αγωράσετε SMARTCASH;</w:t>
       </w:r>
     </w:p>
     <w:p>
@@ -52,7 +52,7 @@
           <w:sz w:val="28"/>
           <w:szCs w:val="28"/>
         </w:rPr>
-        <w:t xml:space="preserve">SmartCash is very new to the scene, so obtaining some may be a tad more complex than simply purchasing from Coinbase, but we’ve got you covered.</w:t>
+        <w:t xml:space="preserve">Τα SmartCash ειναι ενα νεό νομισμα στο παρασκήνιο, οπώτε για να μπορέσετε να αγωράσετε μπορεί να ειναι ποιό πολύπλοκο απο ότι φαντάζεσται, δεν ειναι τοσο απλο όπως το να αγοράζεται απο το Coinbase κάποιο νόμισμα, αλλά σας έχουμε την λύση.</w:t>
       </w:r>
     </w:p>
     <w:p>
@@ -80,7 +80,7 @@
               <wp:inline distT="0" distB="0" distL="0" distR="0">
                 <wp:extent cx="304800" cy="304800"/>
                 <wp:effectExtent l="0" t="0" r="0" b="0"/>
-                <wp:docPr id="1" name="Rectangle 1" descr="https://contattafiles.s3.us-west-1.amazonaws.com/tnt19836/CuTATNeNIUO_Mx2/Buy%20SmartCash%20Button%20%28Grey%29.svg"/>
+                <wp:docPr id="1" name="Ορθογώνιο" descr="https://contattafiles.s3.us-west-1.amazonaws.com/tnt19836/CuTATNeNIUO_Mx2/Buy%20SmartCash%20Button%20%28Grey%29.svg"/>
                 <wp:cNvGraphicFramePr>
                   <a:graphicFrameLocks xmlns:a="http://schemas.openxmlformats.org/drawingml/2006/main" noChangeAspect="1"/>
                 </wp:cNvGraphicFramePr>
@@ -159,7 +159,7 @@
           <w:sz w:val="28"/>
           <w:szCs w:val="28"/>
         </w:rPr>
-        <w:t>WALLET</w:t>
+        <w:t>Πορτοφόλι</w:t>
       </w:r>
     </w:p>
     <w:p>
@@ -186,7 +186,7 @@
             <w:bdr w:val="none" w:sz="0" w:space="0" w:color="auto" w:frame="1"/>
           </w:rPr>
           <w:br/>
-          <w:t>Download</w:t>
+          <w:t>Λήψη</w:t>
         </w:r>
       </w:hyperlink>
     </w:p>
@@ -215,7 +215,7 @@
           <w:sz w:val="28"/>
           <w:szCs w:val="28"/>
         </w:rPr>
-        <w:t xml:space="preserve">USE A MINER:</w:t>
+        <w:t xml:space="preserve">Miners για Smartcash:</w:t>
       </w:r>
     </w:p>
     <w:p>

</xml_diff>